<commit_message>
set idea progettuale v1
scritto 5 passi delle presentazioni:
introduzione
necessità
soluzione
target ( manca )
conclusioni
</commit_message>
<xml_diff>
--- a/documento requisiti/Requisiti Software/Modelli Funzionali/Tabelle di Cockburn/KcockBurn-inserisci_itinerario.docx
+++ b/documento requisiti/Requisiti Software/Modelli Funzionali/Tabelle di Cockburn/KcockBurn-inserisci_itinerario.docx
@@ -925,7 +925,7 @@
       </w:tr>
       <w:tr>
         <w:trPr>
-          <w:trHeight w:val="357"/>
+          <w:trHeight w:val="703"/>
         </w:trPr>
         <w:tc>
           <w:tcPr>
@@ -948,10 +948,7 @@
               <w:cnfStyle w:val="000000000000" w:firstRow="0" w:lastRow="0" w:firstColumn="0" w:lastColumn="0" w:oddVBand="0" w:evenVBand="0" w:oddHBand="0" w:evenHBand="0" w:firstRowFirstColumn="0" w:firstRowLastColumn="0" w:lastRowFirstColumn="0" w:lastRowLastColumn="0"/>
             </w:pPr>
             <w:r>
-              <w:t>N</w:t>
-            </w:r>
-            <w:r>
-              <w:t>7</w:t>
+              <w:t>N7</w:t>
             </w:r>
           </w:p>
         </w:tc>
@@ -964,6 +961,18 @@
               <w:jc w:val="center"/>
               <w:cnfStyle w:val="000000000000" w:firstRow="0" w:lastRow="0" w:firstColumn="0" w:lastColumn="0" w:oddVBand="0" w:evenVBand="0" w:oddHBand="0" w:evenHBand="0" w:firstRowFirstColumn="0" w:firstRowLastColumn="0" w:lastRowFirstColumn="0" w:lastRowLastColumn="0"/>
             </w:pPr>
+            <w:r>
+              <w:t>Scelta tracciato</w:t>
+            </w:r>
+          </w:p>
+          <w:p>
+            <w:pPr>
+              <w:jc w:val="center"/>
+              <w:cnfStyle w:val="000000000000" w:firstRow="0" w:lastRow="0" w:firstColumn="0" w:lastColumn="0" w:oddVBand="0" w:evenVBand="0" w:oddHBand="0" w:evenHBand="0" w:firstRowFirstColumn="0" w:firstRowLastColumn="0" w:lastRowFirstColumn="0" w:lastRowLastColumn="0"/>
+            </w:pPr>
+            <w:r>
+              <w:t>E chiusura</w:t>
+            </w:r>
           </w:p>
         </w:tc>
         <w:tc>
@@ -975,15 +984,61 @@
               <w:jc w:val="center"/>
               <w:cnfStyle w:val="000000000000" w:firstRow="0" w:lastRow="0" w:firstColumn="0" w:lastColumn="0" w:oddVBand="0" w:evenVBand="0" w:oddHBand="0" w:evenHBand="0" w:firstRowFirstColumn="0" w:firstRowLastColumn="0" w:lastRowFirstColumn="0" w:lastRowLastColumn="0"/>
             </w:pPr>
-            <w:r>
-              <w:t>Analizza i dati</w:t>
-            </w:r>
-          </w:p>
-          <w:p>
-            <w:pPr>
-              <w:jc w:val="center"/>
-              <w:cnfStyle w:val="000000000000" w:firstRow="0" w:lastRow="0" w:firstColumn="0" w:lastColumn="0" w:oddVBand="0" w:evenVBand="0" w:oddHBand="0" w:evenHBand="0" w:firstRowFirstColumn="0" w:firstRowLastColumn="0" w:lastRowFirstColumn="0" w:lastRowLastColumn="0"/>
-            </w:pPr>
+          </w:p>
+        </w:tc>
+      </w:tr>
+      <w:tr>
+        <w:trPr>
+          <w:trHeight w:val="703"/>
+        </w:trPr>
+        <w:tc>
+          <w:tcPr>
+            <w:cnfStyle w:val="001000000000" w:firstRow="0" w:lastRow="0" w:firstColumn="1" w:lastColumn="0" w:oddVBand="0" w:evenVBand="0" w:oddHBand="0" w:evenHBand="0" w:firstRowFirstColumn="0" w:firstRowLastColumn="0" w:lastRowFirstColumn="0" w:lastRowLastColumn="0"/>
+            <w:tcW w:w="2408" w:type="dxa"/>
+          </w:tcPr>
+          <w:p>
+            <w:pPr>
+              <w:jc w:val="center"/>
+            </w:pPr>
+          </w:p>
+        </w:tc>
+        <w:tc>
+          <w:tcPr>
+            <w:tcW w:w="3030" w:type="dxa"/>
+          </w:tcPr>
+          <w:p>
+            <w:pPr>
+              <w:jc w:val="center"/>
+              <w:cnfStyle w:val="000000000000" w:firstRow="0" w:lastRow="0" w:firstColumn="0" w:lastColumn="0" w:oddVBand="0" w:evenVBand="0" w:oddHBand="0" w:evenHBand="0" w:firstRowFirstColumn="0" w:firstRowLastColumn="0" w:lastRowFirstColumn="0" w:lastRowLastColumn="0"/>
+            </w:pPr>
+            <w:r>
+              <w:t>N8</w:t>
+            </w:r>
+          </w:p>
+        </w:tc>
+        <w:tc>
+          <w:tcPr>
+            <w:tcW w:w="2070" w:type="dxa"/>
+          </w:tcPr>
+          <w:p>
+            <w:pPr>
+              <w:jc w:val="center"/>
+              <w:cnfStyle w:val="000000000000" w:firstRow="0" w:lastRow="0" w:firstColumn="0" w:lastColumn="0" w:oddVBand="0" w:evenVBand="0" w:oddHBand="0" w:evenHBand="0" w:firstRowFirstColumn="0" w:firstRowLastColumn="0" w:lastRowFirstColumn="0" w:lastRowLastColumn="0"/>
+            </w:pPr>
+          </w:p>
+        </w:tc>
+        <w:tc>
+          <w:tcPr>
+            <w:tcW w:w="2280" w:type="dxa"/>
+          </w:tcPr>
+          <w:p>
+            <w:pPr>
+              <w:jc w:val="center"/>
+              <w:cnfStyle w:val="000000000000" w:firstRow="0" w:lastRow="0" w:firstColumn="0" w:lastColumn="0" w:oddVBand="0" w:evenVBand="0" w:oddHBand="0" w:evenHBand="0" w:firstRowFirstColumn="0" w:firstRowLastColumn="0" w:lastRowFirstColumn="0" w:lastRowLastColumn="0"/>
+            </w:pPr>
+            <w:r>
+              <w:t>Chiusura finestra tracciato</w:t>
+            </w:r>
           </w:p>
         </w:tc>
       </w:tr>
@@ -1040,23 +1095,14 @@
               <w:cnfStyle w:val="000000000000" w:firstRow="0" w:lastRow="0" w:firstColumn="0" w:lastColumn="0" w:oddVBand="0" w:evenVBand="0" w:oddHBand="0" w:evenHBand="0" w:firstRowFirstColumn="0" w:firstRowLastColumn="0" w:lastRowFirstColumn="0" w:lastRowLastColumn="0"/>
             </w:pPr>
             <w:r>
-              <w:t>conferma i dati all’U.R.</w:t>
-            </w:r>
-            <w:r>
-              <w:t>,</w:t>
-            </w:r>
-          </w:p>
-          <w:p>
-            <w:pPr>
-              <w:jc w:val="center"/>
-              <w:cnfStyle w:val="000000000000" w:firstRow="0" w:lastRow="0" w:firstColumn="0" w:lastColumn="0" w:oddVBand="0" w:evenVBand="0" w:oddHBand="0" w:evenHBand="0" w:firstRowFirstColumn="0" w:firstRowLastColumn="0" w:lastRowFirstColumn="0" w:lastRowLastColumn="0"/>
-            </w:pPr>
-            <w:r>
-              <w:t xml:space="preserve">salva i dati </w:t>
-            </w:r>
-            <w:r>
-              <w:t>e chiude la finestra facendo riapparire quella della Home</w:t>
-            </w:r>
+              <w:t>Analizza i dati</w:t>
+            </w:r>
+          </w:p>
+          <w:p>
+            <w:pPr>
+              <w:jc w:val="center"/>
+              <w:cnfStyle w:val="000000000000" w:firstRow="0" w:lastRow="0" w:firstColumn="0" w:lastColumn="0" w:oddVBand="0" w:evenVBand="0" w:oddHBand="0" w:evenHBand="0" w:firstRowFirstColumn="0" w:firstRowLastColumn="0" w:lastRowFirstColumn="0" w:lastRowLastColumn="0"/>
+            </w:pPr>
           </w:p>
         </w:tc>
       </w:tr>
@@ -1084,6 +1130,131 @@
               <w:jc w:val="center"/>
               <w:cnfStyle w:val="000000000000" w:firstRow="0" w:lastRow="0" w:firstColumn="0" w:lastColumn="0" w:oddVBand="0" w:evenVBand="0" w:oddHBand="0" w:evenHBand="0" w:firstRowFirstColumn="0" w:firstRowLastColumn="0" w:lastRowFirstColumn="0" w:lastRowLastColumn="0"/>
             </w:pPr>
+            <w:r>
+              <w:t>N</w:t>
+            </w:r>
+            <w:r>
+              <w:t>9</w:t>
+            </w:r>
+          </w:p>
+        </w:tc>
+        <w:tc>
+          <w:tcPr>
+            <w:tcW w:w="2070" w:type="dxa"/>
+          </w:tcPr>
+          <w:p>
+            <w:pPr>
+              <w:jc w:val="center"/>
+              <w:cnfStyle w:val="000000000000" w:firstRow="0" w:lastRow="0" w:firstColumn="0" w:lastColumn="0" w:oddVBand="0" w:evenVBand="0" w:oddHBand="0" w:evenHBand="0" w:firstRowFirstColumn="0" w:firstRowLastColumn="0" w:lastRowFirstColumn="0" w:lastRowLastColumn="0"/>
+            </w:pPr>
+          </w:p>
+        </w:tc>
+        <w:tc>
+          <w:tcPr>
+            <w:tcW w:w="2280" w:type="dxa"/>
+          </w:tcPr>
+          <w:p>
+            <w:pPr>
+              <w:jc w:val="center"/>
+              <w:cnfStyle w:val="000000000000" w:firstRow="0" w:lastRow="0" w:firstColumn="0" w:lastColumn="0" w:oddVBand="0" w:evenVBand="0" w:oddHBand="0" w:evenHBand="0" w:firstRowFirstColumn="0" w:firstRowLastColumn="0" w:lastRowFirstColumn="0" w:lastRowLastColumn="0"/>
+            </w:pPr>
+            <w:r>
+              <w:t>conferma i dati all’U.R.</w:t>
+            </w:r>
+            <w:r>
+              <w:t>,</w:t>
+            </w:r>
+          </w:p>
+          <w:p>
+            <w:pPr>
+              <w:jc w:val="center"/>
+              <w:cnfStyle w:val="000000000000" w:firstRow="0" w:lastRow="0" w:firstColumn="0" w:lastColumn="0" w:oddVBand="0" w:evenVBand="0" w:oddHBand="0" w:evenHBand="0" w:firstRowFirstColumn="0" w:firstRowLastColumn="0" w:lastRowFirstColumn="0" w:lastRowLastColumn="0"/>
+            </w:pPr>
+            <w:r>
+              <w:t xml:space="preserve">salva i dati </w:t>
+            </w:r>
+            <w:r>
+              <w:t>e chiude la finestra facendo riapparire quella della Home</w:t>
+            </w:r>
+          </w:p>
+        </w:tc>
+      </w:tr>
+      <w:tr>
+        <w:trPr>
+          <w:trHeight w:val="357"/>
+        </w:trPr>
+        <w:tc>
+          <w:tcPr>
+            <w:cnfStyle w:val="001000000000" w:firstRow="0" w:lastRow="0" w:firstColumn="1" w:lastColumn="0" w:oddVBand="0" w:evenVBand="0" w:oddHBand="0" w:evenHBand="0" w:firstRowFirstColumn="0" w:firstRowLastColumn="0" w:lastRowFirstColumn="0" w:lastRowLastColumn="0"/>
+            <w:tcW w:w="2408" w:type="dxa"/>
+          </w:tcPr>
+          <w:p>
+            <w:pPr>
+              <w:jc w:val="center"/>
+            </w:pPr>
+          </w:p>
+        </w:tc>
+        <w:tc>
+          <w:tcPr>
+            <w:tcW w:w="3030" w:type="dxa"/>
+          </w:tcPr>
+          <w:p>
+            <w:pPr>
+              <w:jc w:val="center"/>
+              <w:cnfStyle w:val="000000000000" w:firstRow="0" w:lastRow="0" w:firstColumn="0" w:lastColumn="0" w:oddVBand="0" w:evenVBand="0" w:oddHBand="0" w:evenHBand="0" w:firstRowFirstColumn="0" w:firstRowLastColumn="0" w:lastRowFirstColumn="0" w:lastRowLastColumn="0"/>
+            </w:pPr>
+          </w:p>
+        </w:tc>
+        <w:tc>
+          <w:tcPr>
+            <w:tcW w:w="2070" w:type="dxa"/>
+          </w:tcPr>
+          <w:p>
+            <w:pPr>
+              <w:jc w:val="center"/>
+              <w:cnfStyle w:val="000000000000" w:firstRow="0" w:lastRow="0" w:firstColumn="0" w:lastColumn="0" w:oddVBand="0" w:evenVBand="0" w:oddHBand="0" w:evenHBand="0" w:firstRowFirstColumn="0" w:firstRowLastColumn="0" w:lastRowFirstColumn="0" w:lastRowLastColumn="0"/>
+            </w:pPr>
+          </w:p>
+        </w:tc>
+        <w:tc>
+          <w:tcPr>
+            <w:tcW w:w="2280" w:type="dxa"/>
+          </w:tcPr>
+          <w:p>
+            <w:pPr>
+              <w:jc w:val="center"/>
+              <w:cnfStyle w:val="000000000000" w:firstRow="0" w:lastRow="0" w:firstColumn="0" w:lastColumn="0" w:oddVBand="0" w:evenVBand="0" w:oddHBand="0" w:evenHBand="0" w:firstRowFirstColumn="0" w:firstRowLastColumn="0" w:lastRowFirstColumn="0" w:lastRowLastColumn="0"/>
+            </w:pPr>
+          </w:p>
+        </w:tc>
+      </w:tr>
+      <w:tr>
+        <w:trPr>
+          <w:trHeight w:val="357"/>
+        </w:trPr>
+        <w:tc>
+          <w:tcPr>
+            <w:cnfStyle w:val="001000000000" w:firstRow="0" w:lastRow="0" w:firstColumn="1" w:lastColumn="0" w:oddVBand="0" w:evenVBand="0" w:oddHBand="0" w:evenHBand="0" w:firstRowFirstColumn="0" w:firstRowLastColumn="0" w:lastRowFirstColumn="0" w:lastRowLastColumn="0"/>
+            <w:tcW w:w="2408" w:type="dxa"/>
+          </w:tcPr>
+          <w:p>
+            <w:pPr>
+              <w:jc w:val="center"/>
+            </w:pPr>
+            <w:r>
+              <w:t>Eccezioni:</w:t>
+            </w:r>
+          </w:p>
+        </w:tc>
+        <w:tc>
+          <w:tcPr>
+            <w:tcW w:w="3030" w:type="dxa"/>
+          </w:tcPr>
+          <w:p>
+            <w:pPr>
+              <w:jc w:val="center"/>
+              <w:cnfStyle w:val="000000000000" w:firstRow="0" w:lastRow="0" w:firstColumn="0" w:lastColumn="0" w:oddVBand="0" w:evenVBand="0" w:oddHBand="0" w:evenHBand="0" w:firstRowFirstColumn="0" w:firstRowLastColumn="0" w:lastRowFirstColumn="0" w:lastRowLastColumn="0"/>
+            </w:pPr>
           </w:p>
         </w:tc>
         <w:tc>
@@ -1122,9 +1293,6 @@
             <w:pPr>
               <w:jc w:val="center"/>
             </w:pPr>
-            <w:r>
-              <w:t>Eccezioni:</w:t>
-            </w:r>
           </w:p>
         </w:tc>
         <w:tc>
@@ -1140,7 +1308,7 @@
               <w:t>N</w:t>
             </w:r>
             <w:r>
-              <w:t>7</w:t>
+              <w:t>8</w:t>
             </w:r>
             <w:r>
               <w:t>.1</w:t>
@@ -1210,7 +1378,7 @@
               <w:t>N</w:t>
             </w:r>
             <w:r>
-              <w:t>8</w:t>
+              <w:t>9</w:t>
             </w:r>
             <w:r>
               <w:t>.1</w:t>
@@ -1433,7 +1601,7 @@
               <w:t>N</w:t>
             </w:r>
             <w:r>
-              <w:t>7</w:t>
+              <w:t>8</w:t>
             </w:r>
             <w:r>
               <w:t>.2</w:t>
@@ -1494,7 +1662,7 @@
               <w:t>N</w:t>
             </w:r>
             <w:r>
-              <w:t>8</w:t>
+              <w:t>9</w:t>
             </w:r>
             <w:r>
               <w:t>.2</w:t>
@@ -1705,7 +1873,7 @@
               <w:t>N</w:t>
             </w:r>
             <w:r>
-              <w:t>7</w:t>
+              <w:t>8</w:t>
             </w:r>
             <w:r>
               <w:t>.</w:t>
@@ -1867,7 +2035,11 @@
               <w:t>, perdita dati inseriti fino ad allora</w:t>
             </w:r>
             <w:r>
-              <w:t xml:space="preserve"> se non salvati</w:t>
+              <w:t xml:space="preserve"> se non </w:t>
+            </w:r>
+            <w:r>
+              <w:lastRenderedPageBreak/>
+              <w:t>salvati</w:t>
             </w:r>
             <w:r>
               <w:t xml:space="preserve"> e ritorno alla Home</w:t>

</xml_diff>